<commit_message>
Actividad 1 y su explicación
Terminadas y con el mediaPlayer puesto
</commit_message>
<xml_diff>
--- a/2223_Memoria_DidaktikAPP (Anexo I)Santurtzi.docx
+++ b/2223_Memoria_DidaktikAPP (Anexo I)Santurtzi.docx
@@ -5469,7 +5469,7 @@
       </w:pPr>
       <w:r>
         <w:rPr/>
-        <w:t>Actividad 1</w:t>
+        <w:t xml:space="preserve">Actividad 1 </w:t>
       </w:r>
     </w:p>
     <w:tbl>
@@ -5637,6 +5637,7 @@
                 <w:szCs w:val="21"/>
                 <w:lang w:val="es-ES" w:eastAsia="es-ES" w:bidi="ar-SA"/>
               </w:rPr>
+              <w:t>Creación de actividad</w:t>
             </w:r>
           </w:p>
         </w:tc>
@@ -5680,6 +5681,7 @@
                 <w:szCs w:val="21"/>
                 <w:lang w:val="es-ES" w:eastAsia="es-ES" w:bidi="ar-SA"/>
               </w:rPr>
+              <w:t>Dialog de explicación</w:t>
             </w:r>
           </w:p>
         </w:tc>
@@ -5761,6 +5763,7 @@
                 <w:szCs w:val="21"/>
                 <w:lang w:val="es-ES" w:eastAsia="es-ES" w:bidi="ar-SA"/>
               </w:rPr>
+              <w:t>Poner letra y textFields</w:t>
             </w:r>
           </w:p>
         </w:tc>
@@ -5840,6 +5843,7 @@
                 <w:szCs w:val="21"/>
                 <w:lang w:val="es-ES" w:eastAsia="es-ES" w:bidi="ar-SA"/>
               </w:rPr>
+              <w:t>Implementar audio</w:t>
             </w:r>
           </w:p>
         </w:tc>
@@ -5875,6 +5879,7 @@
                 <w:szCs w:val="21"/>
                 <w:lang w:val="es-ES" w:eastAsia="es-ES" w:bidi="ar-SA"/>
               </w:rPr>
+              <w:t>Investigar como funciona audiomanager</w:t>
             </w:r>
           </w:p>
         </w:tc>
@@ -5921,6 +5926,7 @@
                 <w:szCs w:val="21"/>
                 <w:lang w:val="es-ES" w:eastAsia="es-ES" w:bidi="ar-SA"/>
               </w:rPr>
+              <w:t>Comprobar respuestas</w:t>
             </w:r>
           </w:p>
         </w:tc>
@@ -6000,6 +6006,7 @@
                 <w:szCs w:val="21"/>
                 <w:lang w:val="es-ES" w:eastAsia="es-ES" w:bidi="ar-SA"/>
               </w:rPr>
+              <w:t>Limpiar para volver a empezar</w:t>
             </w:r>
           </w:p>
         </w:tc>
@@ -7504,6 +7511,7 @@
                 <w:szCs w:val="21"/>
                 <w:lang w:val="es-ES" w:eastAsia="es-ES" w:bidi="ar-SA"/>
               </w:rPr>
+              <w:t xml:space="preserve"> </w:t>
             </w:r>
           </w:p>
         </w:tc>
@@ -16922,6 +16930,7 @@
                 <w:szCs w:val="21"/>
                 <w:lang w:val="es-ES" w:eastAsia="es-ES" w:bidi="ar-SA"/>
               </w:rPr>
+              <w:t>Empezar cada uno con una actividad</w:t>
             </w:r>
           </w:p>
         </w:tc>
@@ -16957,6 +16966,17 @@
                 <w:szCs w:val="21"/>
                 <w:lang w:val="es-ES" w:eastAsia="es-ES" w:bidi="ar-SA"/>
               </w:rPr>
+              <w:t xml:space="preserve">22/11 - </w:t>
+            </w:r>
+            <w:r>
+              <w:rPr>
+                <w:rFonts w:eastAsia="" w:cs="Times New Roman"/>
+                <w:kern w:val="0"/>
+                <w:sz w:val="21"/>
+                <w:szCs w:val="21"/>
+                <w:lang w:val="es-ES" w:eastAsia="es-ES" w:bidi="ar-SA"/>
+              </w:rPr>
+              <w:t>23/11</w:t>
             </w:r>
           </w:p>
         </w:tc>
@@ -16992,6 +17012,7 @@
                 <w:szCs w:val="21"/>
                 <w:lang w:val="es-ES" w:eastAsia="es-ES" w:bidi="ar-SA"/>
               </w:rPr>
+              <w:t>2 días</w:t>
             </w:r>
           </w:p>
         </w:tc>
@@ -17027,6 +17048,7 @@
                 <w:szCs w:val="21"/>
                 <w:lang w:val="es-ES" w:eastAsia="es-ES" w:bidi="ar-SA"/>
               </w:rPr>
+              <w:t>Todos</w:t>
             </w:r>
           </w:p>
         </w:tc>
@@ -17034,6 +17056,206 @@
           <w:tcPr>
             <w:tcW w:w="2513" w:type="dxa"/>
             <w:tcBorders/>
+          </w:tcPr>
+          <w:p>
+            <w:pPr>
+              <w:pStyle w:val="Normal"/>
+              <w:widowControl/>
+              <w:tabs>
+                <w:tab w:val="clear" w:pos="720"/>
+                <w:tab w:val="left" w:pos="1134" w:leader="none"/>
+              </w:tabs>
+              <w:spacing w:lineRule="auto" w:line="240" w:before="0" w:after="0"/>
+              <w:jc w:val="left"/>
+              <w:cnfStyle w:val="000000000000" w:firstRow="0" w:lastRow="0" w:firstColumn="0" w:lastColumn="0" w:oddVBand="0" w:evenVBand="0" w:oddHBand="0" w:evenHBand="0" w:firstRowFirstColumn="0" w:firstRowLastColumn="0" w:lastRowFirstColumn="0" w:lastRowLastColumn="0"/>
+              <w:rPr>
+                <w:rFonts w:ascii="Calibri" w:hAnsi="Calibri" w:eastAsia="" w:cs="Times New Roman"/>
+                <w:kern w:val="0"/>
+                <w:sz w:val="21"/>
+                <w:szCs w:val="21"/>
+                <w:lang w:val="es-ES" w:eastAsia="es-ES" w:bidi="ar-SA"/>
+              </w:rPr>
+            </w:pPr>
+            <w:r>
+              <w:rPr>
+                <w:rFonts w:eastAsia="" w:cs="Times New Roman"/>
+                <w:kern w:val="0"/>
+                <w:sz w:val="21"/>
+                <w:szCs w:val="21"/>
+                <w:lang w:val="es-ES" w:eastAsia="es-ES" w:bidi="ar-SA"/>
+              </w:rPr>
+              <w:t>En trello asignación de tareas</w:t>
+            </w:r>
+          </w:p>
+        </w:tc>
+      </w:tr>
+      <w:tr>
+        <w:trPr>
+          <w:trHeight w:val="307" w:hRule="atLeast"/>
+        </w:trPr>
+        <w:tc>
+          <w:tcPr>
+            <w:tcW w:w="1935" w:type="dxa"/>
+            <w:cnfStyle w:val="001000000000" w:firstRow="0" w:lastRow="0" w:firstColumn="1" w:lastColumn="0" w:oddVBand="0" w:evenVBand="0" w:oddHBand="0" w:evenHBand="0" w:firstRowFirstColumn="0" w:firstRowLastColumn="0" w:lastRowFirstColumn="0" w:lastRowLastColumn="0"/>
+            <w:tcBorders>
+              <w:top w:val="nil"/>
+            </w:tcBorders>
+          </w:tcPr>
+          <w:p>
+            <w:pPr>
+              <w:pStyle w:val="Normal"/>
+              <w:widowControl/>
+              <w:tabs>
+                <w:tab w:val="clear" w:pos="720"/>
+                <w:tab w:val="left" w:pos="1134" w:leader="none"/>
+              </w:tabs>
+              <w:spacing w:lineRule="auto" w:line="240" w:before="0" w:after="0"/>
+              <w:jc w:val="left"/>
+              <w:rPr>
+                <w:rFonts w:ascii="Calibri" w:hAnsi="Calibri" w:eastAsia="" w:cs="Times New Roman"/>
+                <w:b/>
+                <w:b/>
+                <w:bCs/>
+                <w:kern w:val="0"/>
+                <w:sz w:val="21"/>
+                <w:szCs w:val="21"/>
+                <w:lang w:val="es-ES" w:eastAsia="es-ES" w:bidi="ar-SA"/>
+              </w:rPr>
+            </w:pPr>
+            <w:r>
+              <w:rPr>
+                <w:rFonts w:eastAsia="" w:cs="Times New Roman"/>
+                <w:b/>
+                <w:bCs/>
+                <w:kern w:val="0"/>
+                <w:sz w:val="21"/>
+                <w:szCs w:val="21"/>
+                <w:lang w:val="es-ES" w:eastAsia="es-ES" w:bidi="ar-SA"/>
+              </w:rPr>
+              <w:t>Actividad principal</w:t>
+            </w:r>
+          </w:p>
+        </w:tc>
+        <w:tc>
+          <w:tcPr>
+            <w:tcW w:w="1656" w:type="dxa"/>
+            <w:tcBorders>
+              <w:top w:val="nil"/>
+            </w:tcBorders>
+          </w:tcPr>
+          <w:p>
+            <w:pPr>
+              <w:pStyle w:val="Normal"/>
+              <w:widowControl/>
+              <w:tabs>
+                <w:tab w:val="clear" w:pos="720"/>
+                <w:tab w:val="left" w:pos="1134" w:leader="none"/>
+              </w:tabs>
+              <w:spacing w:lineRule="auto" w:line="240" w:before="0" w:after="0"/>
+              <w:jc w:val="left"/>
+              <w:cnfStyle w:val="000000000000" w:firstRow="0" w:lastRow="0" w:firstColumn="0" w:lastColumn="0" w:oddVBand="0" w:evenVBand="0" w:oddHBand="0" w:evenHBand="0" w:firstRowFirstColumn="0" w:firstRowLastColumn="0" w:lastRowFirstColumn="0" w:lastRowLastColumn="0"/>
+              <w:rPr>
+                <w:rFonts w:ascii="Calibri" w:hAnsi="Calibri" w:eastAsia="" w:cs="Times New Roman"/>
+                <w:kern w:val="0"/>
+                <w:sz w:val="21"/>
+                <w:szCs w:val="21"/>
+                <w:lang w:val="es-ES" w:eastAsia="es-ES" w:bidi="ar-SA"/>
+              </w:rPr>
+            </w:pPr>
+            <w:r>
+              <w:rPr>
+                <w:rFonts w:eastAsia="" w:cs="Times New Roman"/>
+                <w:kern w:val="0"/>
+                <w:sz w:val="21"/>
+                <w:szCs w:val="21"/>
+                <w:lang w:val="es-ES" w:eastAsia="es-ES" w:bidi="ar-SA"/>
+              </w:rPr>
+              <w:t>22/11</w:t>
+            </w:r>
+          </w:p>
+        </w:tc>
+        <w:tc>
+          <w:tcPr>
+            <w:tcW w:w="1284" w:type="dxa"/>
+            <w:tcBorders>
+              <w:top w:val="nil"/>
+            </w:tcBorders>
+          </w:tcPr>
+          <w:p>
+            <w:pPr>
+              <w:pStyle w:val="Normal"/>
+              <w:widowControl/>
+              <w:tabs>
+                <w:tab w:val="clear" w:pos="720"/>
+                <w:tab w:val="left" w:pos="1134" w:leader="none"/>
+              </w:tabs>
+              <w:spacing w:lineRule="auto" w:line="240" w:before="0" w:after="0"/>
+              <w:jc w:val="left"/>
+              <w:cnfStyle w:val="000000000000" w:firstRow="0" w:lastRow="0" w:firstColumn="0" w:lastColumn="0" w:oddVBand="0" w:evenVBand="0" w:oddHBand="0" w:evenHBand="0" w:firstRowFirstColumn="0" w:firstRowLastColumn="0" w:lastRowFirstColumn="0" w:lastRowLastColumn="0"/>
+              <w:rPr>
+                <w:rFonts w:ascii="Calibri" w:hAnsi="Calibri" w:eastAsia="" w:cs="Times New Roman"/>
+                <w:kern w:val="0"/>
+                <w:sz w:val="21"/>
+                <w:szCs w:val="21"/>
+                <w:lang w:val="es-ES" w:eastAsia="es-ES" w:bidi="ar-SA"/>
+              </w:rPr>
+            </w:pPr>
+            <w:r>
+              <w:rPr>
+                <w:rFonts w:eastAsia="" w:cs="Times New Roman"/>
+                <w:kern w:val="0"/>
+                <w:sz w:val="21"/>
+                <w:szCs w:val="21"/>
+                <w:lang w:val="es-ES" w:eastAsia="es-ES" w:bidi="ar-SA"/>
+              </w:rPr>
+              <w:t>1h</w:t>
+            </w:r>
+          </w:p>
+        </w:tc>
+        <w:tc>
+          <w:tcPr>
+            <w:tcW w:w="1590" w:type="dxa"/>
+            <w:tcBorders>
+              <w:top w:val="nil"/>
+            </w:tcBorders>
+          </w:tcPr>
+          <w:p>
+            <w:pPr>
+              <w:pStyle w:val="Normal"/>
+              <w:widowControl/>
+              <w:tabs>
+                <w:tab w:val="clear" w:pos="720"/>
+                <w:tab w:val="left" w:pos="1134" w:leader="none"/>
+              </w:tabs>
+              <w:spacing w:lineRule="auto" w:line="240" w:before="0" w:after="0"/>
+              <w:jc w:val="left"/>
+              <w:cnfStyle w:val="000000000000" w:firstRow="0" w:lastRow="0" w:firstColumn="0" w:lastColumn="0" w:oddVBand="0" w:evenVBand="0" w:oddHBand="0" w:evenHBand="0" w:firstRowFirstColumn="0" w:firstRowLastColumn="0" w:lastRowFirstColumn="0" w:lastRowLastColumn="0"/>
+              <w:rPr>
+                <w:rFonts w:ascii="Calibri" w:hAnsi="Calibri" w:eastAsia="" w:cs="Times New Roman"/>
+                <w:kern w:val="0"/>
+                <w:sz w:val="21"/>
+                <w:szCs w:val="21"/>
+                <w:lang w:val="es-ES" w:eastAsia="es-ES" w:bidi="ar-SA"/>
+              </w:rPr>
+            </w:pPr>
+            <w:r>
+              <w:rPr>
+                <w:rFonts w:eastAsia="" w:cs="Times New Roman"/>
+                <w:kern w:val="0"/>
+                <w:sz w:val="21"/>
+                <w:szCs w:val="21"/>
+                <w:lang w:val="es-ES" w:eastAsia="es-ES" w:bidi="ar-SA"/>
+              </w:rPr>
+              <w:t>Irune</w:t>
+            </w:r>
+          </w:p>
+        </w:tc>
+        <w:tc>
+          <w:tcPr>
+            <w:tcW w:w="2513" w:type="dxa"/>
+            <w:tcBorders>
+              <w:top w:val="nil"/>
+            </w:tcBorders>
           </w:tcPr>
           <w:p>
             <w:pPr>

</xml_diff>

<commit_message>
Actualización de memoria y nombres descriptivos
</commit_message>
<xml_diff>
--- a/2223_Memoria_DidaktikAPP (Anexo I)Santurtzi.docx
+++ b/2223_Memoria_DidaktikAPP (Anexo I)Santurtzi.docx
@@ -866,7 +866,7 @@
       </w:pPr>
       <w:r>
         <w:rPr/>
-        <w:t>Al final de cada clase hacer una pequeña reunion para ponernos al día del progreso de los compañeros</w:t>
+        <w:t>Al final de cada clase hacer una pequeña reunión para ponernos al día del progreso de los compañeros</w:t>
       </w:r>
     </w:p>
     <w:p>
@@ -886,7 +886,7 @@
       </w:pPr>
       <w:r>
         <w:rPr/>
-        <w:t>La toma de decisión tiene que ser conjunta</w:t>
+        <w:t>La toma de decisiones tiene que ser conjunta</w:t>
       </w:r>
     </w:p>
     <w:p>
@@ -930,7 +930,18 @@
       </w:pPr>
       <w:r>
         <w:rPr/>
-        <w:t>XXXXXXXXXXXX</w:t>
+        <w:t>Usaremos el sentido com</w:t>
+      </w:r>
+      <w:r>
+        <w:rPr>
+          <w:rFonts w:eastAsia="" w:cs="Times New Roman" w:eastAsiaTheme="minorEastAsia"/>
+          <w:color w:val="auto"/>
+          <w:kern w:val="0"/>
+          <w:sz w:val="21"/>
+          <w:szCs w:val="21"/>
+          <w:lang w:val="es-ES" w:eastAsia="es-ES" w:bidi="ar-SA"/>
+        </w:rPr>
+        <w:t>ún</w:t>
       </w:r>
     </w:p>
     <w:p>
@@ -938,19 +949,18 @@
         <w:pStyle w:val="Normal"/>
         <w:numPr>
           <w:ilvl w:val="0"/>
-          <w:numId w:val="1"/>
+          <w:numId w:val="0"/>
         </w:numPr>
         <w:tabs>
           <w:tab w:val="clear" w:pos="720"/>
           <w:tab w:val="left" w:pos="709" w:leader="none"/>
         </w:tabs>
         <w:spacing w:before="0" w:after="0"/>
-        <w:ind w:left="714" w:hanging="357"/>
+        <w:ind w:left="714" w:hanging="0"/>
         <w:rPr/>
       </w:pPr>
       <w:r>
         <w:rPr/>
-        <w:t>YYYYYYYYYYYYY</w:t>
       </w:r>
     </w:p>
     <w:p>
@@ -4689,6 +4699,20 @@
                 <w:szCs w:val="21"/>
                 <w:lang w:val="es-ES" w:eastAsia="es-ES" w:bidi="ar-SA"/>
               </w:rPr>
+              <w:t>Investigaci</w:t>
+            </w:r>
+            <w:r>
+              <w:rPr>
+                <w:rFonts w:eastAsia="" w:cs="Times New Roman" w:eastAsiaTheme="minorEastAsia"/>
+                <w:b/>
+                <w:bCs/>
+                <w:color w:val="auto"/>
+                <w:kern w:val="0"/>
+                <w:sz w:val="21"/>
+                <w:szCs w:val="21"/>
+                <w:lang w:val="es-ES" w:eastAsia="es-ES" w:bidi="ar-SA"/>
+              </w:rPr>
+              <w:t>ón</w:t>
             </w:r>
           </w:p>
         </w:tc>
@@ -4733,6 +4757,7 @@
                 <w:szCs w:val="21"/>
                 <w:lang w:val="es-ES" w:eastAsia="es-ES" w:bidi="ar-SA"/>
               </w:rPr>
+              <w:t>Desarrolladores de google</w:t>
             </w:r>
           </w:p>
         </w:tc>
@@ -4816,6 +4841,7 @@
                 <w:szCs w:val="21"/>
                 <w:lang w:val="es-ES" w:eastAsia="es-ES" w:bidi="ar-SA"/>
               </w:rPr>
+              <w:t>Implementar API</w:t>
             </w:r>
           </w:p>
         </w:tc>
@@ -4897,6 +4923,7 @@
                 <w:szCs w:val="21"/>
                 <w:lang w:val="es-ES" w:eastAsia="es-ES" w:bidi="ar-SA"/>
               </w:rPr>
+              <w:t>Añadir marcadores</w:t>
             </w:r>
           </w:p>
         </w:tc>
@@ -4980,6 +5007,7 @@
                 <w:szCs w:val="21"/>
                 <w:lang w:val="es-ES" w:eastAsia="es-ES" w:bidi="ar-SA"/>
               </w:rPr>
+              <w:t>Intents</w:t>
             </w:r>
           </w:p>
         </w:tc>
@@ -6158,6 +6186,7 @@
                 <w:szCs w:val="21"/>
                 <w:lang w:val="es-ES" w:eastAsia="es-ES" w:bidi="ar-SA"/>
               </w:rPr>
+              <w:t>Dialogo de fin</w:t>
             </w:r>
           </w:p>
         </w:tc>
@@ -6715,6 +6744,7 @@
                 <w:szCs w:val="21"/>
                 <w:lang w:val="es-ES" w:eastAsia="es-ES" w:bidi="ar-SA"/>
               </w:rPr>
+              <w:t>Creación de actividad</w:t>
             </w:r>
           </w:p>
         </w:tc>
@@ -6759,6 +6789,7 @@
                 <w:szCs w:val="21"/>
                 <w:lang w:val="es-ES" w:eastAsia="es-ES" w:bidi="ar-SA"/>
               </w:rPr>
+              <w:t>Dialog de explicación</w:t>
             </w:r>
           </w:p>
         </w:tc>
@@ -6842,6 +6873,7 @@
                 <w:szCs w:val="21"/>
                 <w:lang w:val="es-ES" w:eastAsia="es-ES" w:bidi="ar-SA"/>
               </w:rPr>
+              <w:t>Dialogo de fin</w:t>
             </w:r>
           </w:p>
         </w:tc>
@@ -6923,6 +6955,7 @@
                 <w:szCs w:val="21"/>
                 <w:lang w:val="es-ES" w:eastAsia="es-ES" w:bidi="ar-SA"/>
               </w:rPr>
+              <w:t>Mejora cartas</w:t>
             </w:r>
           </w:p>
         </w:tc>
@@ -7006,6 +7039,7 @@
                 <w:szCs w:val="21"/>
                 <w:lang w:val="es-ES" w:eastAsia="es-ES" w:bidi="ar-SA"/>
               </w:rPr>
+              <w:t>Random en cartas</w:t>
             </w:r>
           </w:p>
         </w:tc>
@@ -7801,6 +7835,7 @@
                 <w:szCs w:val="21"/>
                 <w:lang w:val="es-ES" w:eastAsia="es-ES" w:bidi="ar-SA"/>
               </w:rPr>
+              <w:t>Creación de actividad</w:t>
             </w:r>
           </w:p>
         </w:tc>
@@ -7845,6 +7880,7 @@
                 <w:szCs w:val="21"/>
                 <w:lang w:val="es-ES" w:eastAsia="es-ES" w:bidi="ar-SA"/>
               </w:rPr>
+              <w:t>Dialog de explicación</w:t>
             </w:r>
           </w:p>
         </w:tc>
@@ -7928,6 +7964,7 @@
                 <w:szCs w:val="21"/>
                 <w:lang w:val="es-ES" w:eastAsia="es-ES" w:bidi="ar-SA"/>
               </w:rPr>
+              <w:t>Dialogo de fin</w:t>
             </w:r>
           </w:p>
         </w:tc>
@@ -8009,6 +8046,7 @@
                 <w:szCs w:val="21"/>
                 <w:lang w:val="es-ES" w:eastAsia="es-ES" w:bidi="ar-SA"/>
               </w:rPr>
+              <w:t>Layout</w:t>
             </w:r>
           </w:p>
         </w:tc>
@@ -8893,6 +8931,7 @@
                 <w:szCs w:val="21"/>
                 <w:lang w:val="es-ES" w:eastAsia="es-ES" w:bidi="ar-SA"/>
               </w:rPr>
+              <w:t>Creación de actividad</w:t>
             </w:r>
           </w:p>
         </w:tc>
@@ -8937,6 +8976,7 @@
                 <w:szCs w:val="21"/>
                 <w:lang w:val="es-ES" w:eastAsia="es-ES" w:bidi="ar-SA"/>
               </w:rPr>
+              <w:t>Dialog de explicación</w:t>
             </w:r>
           </w:p>
         </w:tc>
@@ -9020,6 +9060,7 @@
                 <w:szCs w:val="21"/>
                 <w:lang w:val="es-ES" w:eastAsia="es-ES" w:bidi="ar-SA"/>
               </w:rPr>
+              <w:t>Dialogo de fin</w:t>
             </w:r>
           </w:p>
         </w:tc>
@@ -9101,6 +9142,7 @@
                 <w:szCs w:val="21"/>
                 <w:lang w:val="es-ES" w:eastAsia="es-ES" w:bidi="ar-SA"/>
               </w:rPr>
+              <w:t>Implementar un layout que funcione</w:t>
             </w:r>
           </w:p>
         </w:tc>
@@ -9184,6 +9226,7 @@
                 <w:szCs w:val="21"/>
                 <w:lang w:val="es-ES" w:eastAsia="es-ES" w:bidi="ar-SA"/>
               </w:rPr>
+              <w:t>Pistas</w:t>
             </w:r>
           </w:p>
         </w:tc>
@@ -9905,6 +9948,7 @@
                 <w:szCs w:val="21"/>
                 <w:lang w:val="es-ES" w:eastAsia="es-ES" w:bidi="ar-SA"/>
               </w:rPr>
+              <w:t>Creación de actividad</w:t>
             </w:r>
           </w:p>
         </w:tc>
@@ -9949,6 +9993,7 @@
                 <w:szCs w:val="21"/>
                 <w:lang w:val="es-ES" w:eastAsia="es-ES" w:bidi="ar-SA"/>
               </w:rPr>
+              <w:t>Dialog de explicación</w:t>
             </w:r>
           </w:p>
         </w:tc>
@@ -10032,6 +10077,7 @@
                 <w:szCs w:val="21"/>
                 <w:lang w:val="es-ES" w:eastAsia="es-ES" w:bidi="ar-SA"/>
               </w:rPr>
+              <w:t>Dialogo de fin</w:t>
             </w:r>
           </w:p>
         </w:tc>
@@ -10113,6 +10159,7 @@
                 <w:szCs w:val="21"/>
                 <w:lang w:val="es-ES" w:eastAsia="es-ES" w:bidi="ar-SA"/>
               </w:rPr>
+              <w:t>Implementar drag</w:t>
             </w:r>
           </w:p>
         </w:tc>
@@ -10997,6 +11044,7 @@
                 <w:szCs w:val="21"/>
                 <w:lang w:val="es-ES" w:eastAsia="es-ES" w:bidi="ar-SA"/>
               </w:rPr>
+              <w:t>Creación de actividad</w:t>
             </w:r>
           </w:p>
         </w:tc>
@@ -11041,6 +11089,7 @@
                 <w:szCs w:val="21"/>
                 <w:lang w:val="es-ES" w:eastAsia="es-ES" w:bidi="ar-SA"/>
               </w:rPr>
+              <w:t>Dialog de explicación</w:t>
             </w:r>
           </w:p>
         </w:tc>
@@ -11124,6 +11173,7 @@
                 <w:szCs w:val="21"/>
                 <w:lang w:val="es-ES" w:eastAsia="es-ES" w:bidi="ar-SA"/>
               </w:rPr>
+              <w:t>Implementar relative layout</w:t>
             </w:r>
           </w:p>
         </w:tc>
@@ -11205,6 +11255,7 @@
                 <w:szCs w:val="21"/>
                 <w:lang w:val="es-ES" w:eastAsia="es-ES" w:bidi="ar-SA"/>
               </w:rPr>
+              <w:t>Dialogo de fin</w:t>
             </w:r>
           </w:p>
         </w:tc>
@@ -11918,7 +11969,11 @@
       </w:pPr>
       <w:r>
         <w:rPr/>
-        <w:t>Actividad 7</w:t>
+        <w:t xml:space="preserve">Actividad </w:t>
+      </w:r>
+      <w:r>
+        <w:rPr/>
+        <w:t>7</w:t>
       </w:r>
     </w:p>
     <w:tbl>
@@ -12089,6 +12144,7 @@
                 <w:szCs w:val="21"/>
                 <w:lang w:val="es-ES" w:eastAsia="es-ES" w:bidi="ar-SA"/>
               </w:rPr>
+              <w:t>Creación de actividad</w:t>
             </w:r>
           </w:p>
         </w:tc>
@@ -12133,6 +12189,7 @@
                 <w:szCs w:val="21"/>
                 <w:lang w:val="es-ES" w:eastAsia="es-ES" w:bidi="ar-SA"/>
               </w:rPr>
+              <w:t>Dialog de explicación</w:t>
             </w:r>
           </w:p>
         </w:tc>
@@ -12216,6 +12273,19 @@
                 <w:szCs w:val="21"/>
                 <w:lang w:val="es-ES" w:eastAsia="es-ES" w:bidi="ar-SA"/>
               </w:rPr>
+              <w:t xml:space="preserve">Implementar </w:t>
+            </w:r>
+            <w:r>
+              <w:rPr>
+                <w:rFonts w:eastAsia="" w:cs="Times New Roman"/>
+                <w:b/>
+                <w:bCs/>
+                <w:kern w:val="0"/>
+                <w:sz w:val="21"/>
+                <w:szCs w:val="21"/>
+                <w:lang w:val="es-ES" w:eastAsia="es-ES" w:bidi="ar-SA"/>
+              </w:rPr>
+              <w:t>layout</w:t>
             </w:r>
           </w:p>
         </w:tc>
@@ -12297,6 +12367,7 @@
                 <w:szCs w:val="21"/>
                 <w:lang w:val="es-ES" w:eastAsia="es-ES" w:bidi="ar-SA"/>
               </w:rPr>
+              <w:t>Dialogo de fin</w:t>
             </w:r>
           </w:p>
         </w:tc>
@@ -13190,6 +13261,7 @@
                 <w:szCs w:val="21"/>
                 <w:lang w:val="es-ES" w:eastAsia="es-ES" w:bidi="ar-SA"/>
               </w:rPr>
+              <w:t>Creación de actividad</w:t>
             </w:r>
           </w:p>
         </w:tc>
@@ -13234,6 +13306,7 @@
                 <w:szCs w:val="21"/>
                 <w:lang w:val="es-ES" w:eastAsia="es-ES" w:bidi="ar-SA"/>
               </w:rPr>
+              <w:t>Dialog de explicación</w:t>
             </w:r>
           </w:p>
         </w:tc>
@@ -13317,6 +13390,20 @@
                 <w:szCs w:val="21"/>
                 <w:lang w:val="es-ES" w:eastAsia="es-ES" w:bidi="ar-SA"/>
               </w:rPr>
+              <w:t>Investigaci</w:t>
+            </w:r>
+            <w:r>
+              <w:rPr>
+                <w:rFonts w:eastAsia="" w:cs="Times New Roman" w:eastAsiaTheme="minorEastAsia"/>
+                <w:b/>
+                <w:bCs/>
+                <w:color w:val="auto"/>
+                <w:kern w:val="0"/>
+                <w:sz w:val="21"/>
+                <w:szCs w:val="21"/>
+                <w:lang w:val="es-ES" w:eastAsia="es-ES" w:bidi="ar-SA"/>
+              </w:rPr>
+              <w:t>ón</w:t>
             </w:r>
           </w:p>
         </w:tc>
@@ -13398,6 +13485,7 @@
                 <w:szCs w:val="21"/>
                 <w:lang w:val="es-ES" w:eastAsia="es-ES" w:bidi="ar-SA"/>
               </w:rPr>
+              <w:t>Drag</w:t>
             </w:r>
           </w:p>
         </w:tc>
@@ -13481,6 +13569,7 @@
                 <w:szCs w:val="21"/>
                 <w:lang w:val="es-ES" w:eastAsia="es-ES" w:bidi="ar-SA"/>
               </w:rPr>
+              <w:t>Tamaño piezas</w:t>
             </w:r>
           </w:p>
         </w:tc>
@@ -14095,6 +14184,15 @@
         </w:tc>
       </w:tr>
     </w:tbl>
+    <w:p>
+      <w:pPr>
+        <w:pStyle w:val="Ttulo1"/>
+        <w:rPr/>
+      </w:pPr>
+      <w:r>
+        <w:rPr/>
+      </w:r>
+    </w:p>
     <w:p>
       <w:pPr>
         <w:pStyle w:val="Ttulo1"/>
@@ -30767,49 +30865,7 @@
         <w:rPr>
           <w:u w:val="single"/>
         </w:rPr>
-        <w:t xml:space="preserve">Acta de seguimiento </w:t>
-      </w:r>
-      <w:r>
-        <w:rPr>
-          <w:u w:val="single"/>
-        </w:rPr>
-        <w:t>8</w:t>
-      </w:r>
-      <w:r>
-        <w:rPr>
-          <w:u w:val="single"/>
-        </w:rPr>
-        <w:t xml:space="preserve"> – </w:t>
-      </w:r>
-      <w:r>
-        <w:rPr>
-          <w:u w:val="single"/>
-        </w:rPr>
-        <w:t>30</w:t>
-      </w:r>
-      <w:r>
-        <w:rPr>
-          <w:u w:val="single"/>
-        </w:rPr>
-        <w:t>/01-</w:t>
-      </w:r>
-      <w:r>
-        <w:rPr>
-          <w:u w:val="single"/>
-        </w:rPr>
-        <w:t>05</w:t>
-      </w:r>
-      <w:r>
-        <w:rPr>
-          <w:u w:val="single"/>
-        </w:rPr>
-        <w:t>/0</w:t>
-      </w:r>
-      <w:r>
-        <w:rPr>
-          <w:u w:val="single"/>
-        </w:rPr>
-        <w:t>2</w:t>
+        <w:t>Acta de seguimiento 8 – 30/01-05/02</w:t>
       </w:r>
     </w:p>
     <w:p>
@@ -31175,37 +31231,7 @@
                 <w:szCs w:val="21"/>
                 <w:lang w:val="es-ES" w:eastAsia="es-ES" w:bidi="ar-SA"/>
               </w:rPr>
-              <w:t>09/01 -</w:t>
-            </w:r>
-            <w:r>
-              <w:rPr>
-                <w:rFonts w:eastAsia="" w:cs="Times New Roman"/>
-                <w:kern w:val="0"/>
-                <w:sz w:val="21"/>
-                <w:szCs w:val="21"/>
-                <w:lang w:val="es-ES" w:eastAsia="es-ES" w:bidi="ar-SA"/>
-              </w:rPr>
-              <w:t>05</w:t>
-            </w:r>
-            <w:r>
-              <w:rPr>
-                <w:rFonts w:eastAsia="" w:cs="Times New Roman"/>
-                <w:kern w:val="0"/>
-                <w:sz w:val="21"/>
-                <w:szCs w:val="21"/>
-                <w:lang w:val="es-ES" w:eastAsia="es-ES" w:bidi="ar-SA"/>
-              </w:rPr>
-              <w:t>/0</w:t>
-            </w:r>
-            <w:r>
-              <w:rPr>
-                <w:rFonts w:eastAsia="" w:cs="Times New Roman"/>
-                <w:kern w:val="0"/>
-                <w:sz w:val="21"/>
-                <w:szCs w:val="21"/>
-                <w:lang w:val="es-ES" w:eastAsia="es-ES" w:bidi="ar-SA"/>
-              </w:rPr>
-              <w:t>2</w:t>
+              <w:t>09/01 -05/02</w:t>
             </w:r>
           </w:p>
         </w:tc>
@@ -31243,17 +31269,7 @@
                 <w:szCs w:val="21"/>
                 <w:lang w:val="es-ES" w:eastAsia="es-ES" w:bidi="ar-SA"/>
               </w:rPr>
-              <w:t>4</w:t>
-            </w:r>
-            <w:r>
-              <w:rPr>
-                <w:rFonts w:eastAsia="" w:cs="Times New Roman"/>
-                <w:kern w:val="0"/>
-                <w:sz w:val="21"/>
-                <w:szCs w:val="21"/>
-                <w:lang w:val="es-ES" w:eastAsia="es-ES" w:bidi="ar-SA"/>
-              </w:rPr>
-              <w:t xml:space="preserve"> semanas</w:t>
+              <w:t>4 semanas</w:t>
             </w:r>
           </w:p>
         </w:tc>
@@ -31429,37 +31445,7 @@
                 <w:szCs w:val="21"/>
                 <w:lang w:val="es-ES" w:eastAsia="es-ES" w:bidi="ar-SA"/>
               </w:rPr>
-              <w:t xml:space="preserve">09/01 - </w:t>
-            </w:r>
-            <w:r>
-              <w:rPr>
-                <w:rFonts w:eastAsia="" w:cs="Times New Roman"/>
-                <w:kern w:val="0"/>
-                <w:sz w:val="21"/>
-                <w:szCs w:val="21"/>
-                <w:lang w:val="es-ES" w:eastAsia="es-ES" w:bidi="ar-SA"/>
-              </w:rPr>
-              <w:t>05</w:t>
-            </w:r>
-            <w:r>
-              <w:rPr>
-                <w:rFonts w:eastAsia="" w:cs="Times New Roman"/>
-                <w:kern w:val="0"/>
-                <w:sz w:val="21"/>
-                <w:szCs w:val="21"/>
-                <w:lang w:val="es-ES" w:eastAsia="es-ES" w:bidi="ar-SA"/>
-              </w:rPr>
-              <w:t>/0</w:t>
-            </w:r>
-            <w:r>
-              <w:rPr>
-                <w:rFonts w:eastAsia="" w:cs="Times New Roman"/>
-                <w:kern w:val="0"/>
-                <w:sz w:val="21"/>
-                <w:szCs w:val="21"/>
-                <w:lang w:val="es-ES" w:eastAsia="es-ES" w:bidi="ar-SA"/>
-              </w:rPr>
-              <w:t>2</w:t>
+              <w:t>09/01 - 05/02</w:t>
             </w:r>
           </w:p>
         </w:tc>
@@ -31499,17 +31485,7 @@
                 <w:szCs w:val="21"/>
                 <w:lang w:val="es-ES" w:eastAsia="es-ES" w:bidi="ar-SA"/>
               </w:rPr>
-              <w:t>4</w:t>
-            </w:r>
-            <w:r>
-              <w:rPr>
-                <w:rFonts w:eastAsia="" w:cs="Times New Roman"/>
-                <w:kern w:val="0"/>
-                <w:sz w:val="21"/>
-                <w:szCs w:val="21"/>
-                <w:lang w:val="es-ES" w:eastAsia="es-ES" w:bidi="ar-SA"/>
-              </w:rPr>
-              <w:t xml:space="preserve"> semanas</w:t>
+              <w:t>4 semanas</w:t>
             </w:r>
           </w:p>
         </w:tc>
@@ -31678,17 +31654,7 @@
                 <w:szCs w:val="21"/>
                 <w:lang w:val="es-ES" w:eastAsia="es-ES" w:bidi="ar-SA"/>
               </w:rPr>
-              <w:t>30</w:t>
-            </w:r>
-            <w:r>
-              <w:rPr>
-                <w:rFonts w:eastAsia="" w:cs="Times New Roman"/>
-                <w:kern w:val="0"/>
-                <w:sz w:val="21"/>
-                <w:szCs w:val="21"/>
-                <w:lang w:val="es-ES" w:eastAsia="es-ES" w:bidi="ar-SA"/>
-              </w:rPr>
-              <w:t>/01</w:t>
+              <w:t>30/01</w:t>
             </w:r>
           </w:p>
         </w:tc>
@@ -31978,6 +31944,450 @@
                 <w:lang w:val="es-ES" w:eastAsia="es-ES" w:bidi="ar-SA"/>
               </w:rPr>
               <w:t>Irune</w:t>
+            </w:r>
+          </w:p>
+        </w:tc>
+        <w:tc>
+          <w:tcPr>
+            <w:tcW w:w="1500" w:type="dxa"/>
+            <w:tcBorders>
+              <w:top w:val="nil"/>
+            </w:tcBorders>
+            <w:shd w:color="auto" w:fill="FBE4D5" w:themeFill="accent2" w:themeFillTint="33" w:val="clear"/>
+          </w:tcPr>
+          <w:p>
+            <w:pPr>
+              <w:pStyle w:val="Normal"/>
+              <w:widowControl w:val="false"/>
+              <w:tabs>
+                <w:tab w:val="clear" w:pos="720"/>
+                <w:tab w:val="left" w:pos="1134" w:leader="none"/>
+              </w:tabs>
+              <w:suppressAutoHyphens w:val="true"/>
+              <w:spacing w:lineRule="auto" w:line="240" w:before="0" w:after="0"/>
+              <w:jc w:val="left"/>
+              <w:cnfStyle w:val="000000100000" w:firstRow="0" w:lastRow="0" w:firstColumn="0" w:lastColumn="0" w:oddVBand="0" w:evenVBand="0" w:oddHBand="1" w:evenHBand="0" w:firstRowFirstColumn="0" w:firstRowLastColumn="0" w:lastRowFirstColumn="0" w:lastRowLastColumn="0"/>
+              <w:rPr>
+                <w:rFonts w:ascii="Calibri" w:hAnsi="Calibri" w:eastAsia="" w:cs="Times New Roman"/>
+                <w:kern w:val="0"/>
+                <w:sz w:val="21"/>
+                <w:szCs w:val="21"/>
+                <w:lang w:val="es-ES" w:eastAsia="es-ES" w:bidi="ar-SA"/>
+              </w:rPr>
+            </w:pPr>
+            <w:r>
+              <w:rPr>
+                <w:rFonts w:eastAsia="" w:cs="Times New Roman"/>
+                <w:kern w:val="0"/>
+                <w:sz w:val="21"/>
+                <w:szCs w:val="21"/>
+                <w:lang w:val="es-ES" w:eastAsia="es-ES" w:bidi="ar-SA"/>
+              </w:rPr>
+            </w:r>
+          </w:p>
+        </w:tc>
+      </w:tr>
+      <w:tr>
+        <w:trPr>
+          <w:cnfStyle w:val="000000100000" w:firstRow="0" w:lastRow="0" w:firstColumn="0" w:lastColumn="0" w:oddVBand="0" w:evenVBand="0" w:oddHBand="1" w:evenHBand="0" w:firstRowFirstColumn="0" w:firstRowLastColumn="0" w:lastRowFirstColumn="0" w:lastRowLastColumn="0"/>
+        </w:trPr>
+        <w:tc>
+          <w:tcPr>
+            <w:tcW w:w="2231" w:type="dxa"/>
+            <w:cnfStyle w:val="001000000000" w:firstRow="0" w:lastRow="0" w:firstColumn="1" w:lastColumn="0" w:oddVBand="0" w:evenVBand="0" w:oddHBand="0" w:evenHBand="0" w:firstRowFirstColumn="0" w:firstRowLastColumn="0" w:lastRowFirstColumn="0" w:lastRowLastColumn="0"/>
+            <w:tcBorders>
+              <w:top w:val="nil"/>
+            </w:tcBorders>
+            <w:shd w:color="auto" w:fill="FBE4D5" w:themeFill="accent2" w:themeFillTint="33" w:val="clear"/>
+          </w:tcPr>
+          <w:p>
+            <w:pPr>
+              <w:pStyle w:val="Normal"/>
+              <w:widowControl w:val="false"/>
+              <w:tabs>
+                <w:tab w:val="clear" w:pos="720"/>
+                <w:tab w:val="left" w:pos="1134" w:leader="none"/>
+              </w:tabs>
+              <w:suppressAutoHyphens w:val="true"/>
+              <w:spacing w:lineRule="auto" w:line="240" w:before="0" w:after="0"/>
+              <w:jc w:val="left"/>
+              <w:rPr>
+                <w:rFonts w:ascii="Calibri" w:hAnsi="Calibri" w:eastAsia="" w:cs="Times New Roman"/>
+                <w:b/>
+                <w:b/>
+                <w:bCs/>
+                <w:kern w:val="0"/>
+                <w:sz w:val="21"/>
+                <w:szCs w:val="21"/>
+                <w:lang w:val="es-ES" w:eastAsia="es-ES" w:bidi="ar-SA"/>
+              </w:rPr>
+            </w:pPr>
+            <w:r>
+              <w:rPr>
+                <w:rFonts w:eastAsia="" w:cs="Times New Roman"/>
+                <w:b/>
+                <w:bCs/>
+                <w:kern w:val="0"/>
+                <w:sz w:val="21"/>
+                <w:szCs w:val="21"/>
+                <w:lang w:val="es-ES" w:eastAsia="es-ES" w:bidi="ar-SA"/>
+              </w:rPr>
+              <w:t>Preparar prestentaci</w:t>
+            </w:r>
+            <w:r>
+              <w:rPr>
+                <w:rFonts w:eastAsia="" w:cs="Times New Roman" w:eastAsiaTheme="minorEastAsia"/>
+                <w:b/>
+                <w:bCs/>
+                <w:color w:val="auto"/>
+                <w:kern w:val="0"/>
+                <w:sz w:val="21"/>
+                <w:szCs w:val="21"/>
+                <w:lang w:val="es-ES" w:eastAsia="es-ES" w:bidi="ar-SA"/>
+              </w:rPr>
+              <w:t>ón</w:t>
+            </w:r>
+          </w:p>
+        </w:tc>
+        <w:tc>
+          <w:tcPr>
+            <w:tcW w:w="1686" w:type="dxa"/>
+            <w:tcBorders>
+              <w:top w:val="nil"/>
+            </w:tcBorders>
+            <w:shd w:color="auto" w:fill="FBE4D5" w:themeFill="accent2" w:themeFillTint="33" w:val="clear"/>
+          </w:tcPr>
+          <w:p>
+            <w:pPr>
+              <w:pStyle w:val="Normal"/>
+              <w:widowControl w:val="false"/>
+              <w:tabs>
+                <w:tab w:val="clear" w:pos="720"/>
+                <w:tab w:val="left" w:pos="1134" w:leader="none"/>
+              </w:tabs>
+              <w:suppressAutoHyphens w:val="true"/>
+              <w:spacing w:lineRule="auto" w:line="240" w:before="0" w:after="0"/>
+              <w:jc w:val="left"/>
+              <w:cnfStyle w:val="000000100000" w:firstRow="0" w:lastRow="0" w:firstColumn="0" w:lastColumn="0" w:oddVBand="0" w:evenVBand="0" w:oddHBand="1" w:evenHBand="0" w:firstRowFirstColumn="0" w:firstRowLastColumn="0" w:lastRowFirstColumn="0" w:lastRowLastColumn="0"/>
+              <w:rPr>
+                <w:rFonts w:ascii="Calibri" w:hAnsi="Calibri" w:eastAsia="" w:cs="Times New Roman"/>
+                <w:kern w:val="0"/>
+                <w:sz w:val="21"/>
+                <w:szCs w:val="21"/>
+                <w:lang w:val="es-ES" w:eastAsia="es-ES" w:bidi="ar-SA"/>
+              </w:rPr>
+            </w:pPr>
+            <w:r>
+              <w:rPr>
+                <w:rFonts w:eastAsia="" w:cs="Times New Roman"/>
+                <w:kern w:val="0"/>
+                <w:sz w:val="21"/>
+                <w:szCs w:val="21"/>
+                <w:lang w:val="es-ES" w:eastAsia="es-ES" w:bidi="ar-SA"/>
+              </w:rPr>
+              <w:t>30/01</w:t>
+            </w:r>
+          </w:p>
+        </w:tc>
+        <w:tc>
+          <w:tcPr>
+            <w:tcW w:w="1641" w:type="dxa"/>
+            <w:tcBorders>
+              <w:top w:val="nil"/>
+            </w:tcBorders>
+            <w:shd w:color="auto" w:fill="FBE4D5" w:themeFill="accent2" w:themeFillTint="33" w:val="clear"/>
+          </w:tcPr>
+          <w:p>
+            <w:pPr>
+              <w:pStyle w:val="Normal"/>
+              <w:widowControl w:val="false"/>
+              <w:tabs>
+                <w:tab w:val="clear" w:pos="720"/>
+                <w:tab w:val="left" w:pos="1134" w:leader="none"/>
+              </w:tabs>
+              <w:suppressAutoHyphens w:val="true"/>
+              <w:spacing w:lineRule="auto" w:line="240" w:before="0" w:after="0"/>
+              <w:jc w:val="left"/>
+              <w:cnfStyle w:val="000000100000" w:firstRow="0" w:lastRow="0" w:firstColumn="0" w:lastColumn="0" w:oddVBand="0" w:evenVBand="0" w:oddHBand="1" w:evenHBand="0" w:firstRowFirstColumn="0" w:firstRowLastColumn="0" w:lastRowFirstColumn="0" w:lastRowLastColumn="0"/>
+              <w:rPr>
+                <w:rFonts w:ascii="Calibri" w:hAnsi="Calibri" w:eastAsia="" w:cs="Times New Roman"/>
+                <w:kern w:val="0"/>
+                <w:sz w:val="21"/>
+                <w:szCs w:val="21"/>
+                <w:lang w:val="es-ES" w:eastAsia="es-ES" w:bidi="ar-SA"/>
+              </w:rPr>
+            </w:pPr>
+            <w:r>
+              <w:rPr>
+                <w:rFonts w:eastAsia="" w:cs="Times New Roman"/>
+                <w:kern w:val="0"/>
+                <w:sz w:val="21"/>
+                <w:szCs w:val="21"/>
+                <w:lang w:val="es-ES" w:eastAsia="es-ES" w:bidi="ar-SA"/>
+              </w:rPr>
+              <w:t>2h</w:t>
+            </w:r>
+          </w:p>
+        </w:tc>
+        <w:tc>
+          <w:tcPr>
+            <w:tcW w:w="1924" w:type="dxa"/>
+            <w:tcBorders>
+              <w:top w:val="nil"/>
+            </w:tcBorders>
+            <w:shd w:color="auto" w:fill="FBE4D5" w:themeFill="accent2" w:themeFillTint="33" w:val="clear"/>
+          </w:tcPr>
+          <w:p>
+            <w:pPr>
+              <w:pStyle w:val="Normal"/>
+              <w:widowControl w:val="false"/>
+              <w:tabs>
+                <w:tab w:val="clear" w:pos="720"/>
+                <w:tab w:val="left" w:pos="1134" w:leader="none"/>
+              </w:tabs>
+              <w:suppressAutoHyphens w:val="true"/>
+              <w:spacing w:lineRule="auto" w:line="240" w:before="0" w:after="0"/>
+              <w:jc w:val="left"/>
+              <w:cnfStyle w:val="000000100000" w:firstRow="0" w:lastRow="0" w:firstColumn="0" w:lastColumn="0" w:oddVBand="0" w:evenVBand="0" w:oddHBand="1" w:evenHBand="0" w:firstRowFirstColumn="0" w:firstRowLastColumn="0" w:lastRowFirstColumn="0" w:lastRowLastColumn="0"/>
+              <w:rPr>
+                <w:rFonts w:ascii="Calibri" w:hAnsi="Calibri" w:eastAsia="" w:cs="Times New Roman"/>
+                <w:kern w:val="0"/>
+                <w:sz w:val="21"/>
+                <w:szCs w:val="21"/>
+                <w:lang w:val="es-ES" w:eastAsia="es-ES" w:bidi="ar-SA"/>
+              </w:rPr>
+            </w:pPr>
+            <w:r>
+              <w:rPr>
+                <w:rFonts w:eastAsia="" w:cs="Times New Roman"/>
+                <w:kern w:val="0"/>
+                <w:sz w:val="21"/>
+                <w:szCs w:val="21"/>
+                <w:lang w:val="es-ES" w:eastAsia="es-ES" w:bidi="ar-SA"/>
+              </w:rPr>
+              <w:t>Irune</w:t>
+            </w:r>
+          </w:p>
+        </w:tc>
+        <w:tc>
+          <w:tcPr>
+            <w:tcW w:w="1500" w:type="dxa"/>
+            <w:tcBorders>
+              <w:top w:val="nil"/>
+            </w:tcBorders>
+            <w:shd w:color="auto" w:fill="FBE4D5" w:themeFill="accent2" w:themeFillTint="33" w:val="clear"/>
+          </w:tcPr>
+          <w:p>
+            <w:pPr>
+              <w:pStyle w:val="Normal"/>
+              <w:widowControl w:val="false"/>
+              <w:tabs>
+                <w:tab w:val="clear" w:pos="720"/>
+                <w:tab w:val="left" w:pos="1134" w:leader="none"/>
+              </w:tabs>
+              <w:suppressAutoHyphens w:val="true"/>
+              <w:spacing w:lineRule="auto" w:line="240" w:before="0" w:after="0"/>
+              <w:jc w:val="left"/>
+              <w:cnfStyle w:val="000000100000" w:firstRow="0" w:lastRow="0" w:firstColumn="0" w:lastColumn="0" w:oddVBand="0" w:evenVBand="0" w:oddHBand="1" w:evenHBand="0" w:firstRowFirstColumn="0" w:firstRowLastColumn="0" w:lastRowFirstColumn="0" w:lastRowLastColumn="0"/>
+              <w:rPr>
+                <w:rFonts w:ascii="Calibri" w:hAnsi="Calibri" w:eastAsia="" w:cs="Times New Roman"/>
+                <w:kern w:val="0"/>
+                <w:sz w:val="21"/>
+                <w:szCs w:val="21"/>
+                <w:lang w:val="es-ES" w:eastAsia="es-ES" w:bidi="ar-SA"/>
+              </w:rPr>
+            </w:pPr>
+            <w:r>
+              <w:rPr>
+                <w:rFonts w:eastAsia="" w:cs="Times New Roman"/>
+                <w:kern w:val="0"/>
+                <w:sz w:val="21"/>
+                <w:szCs w:val="21"/>
+                <w:lang w:val="es-ES" w:eastAsia="es-ES" w:bidi="ar-SA"/>
+              </w:rPr>
+            </w:r>
+          </w:p>
+        </w:tc>
+      </w:tr>
+      <w:tr>
+        <w:trPr>
+          <w:cnfStyle w:val="000000100000" w:firstRow="0" w:lastRow="0" w:firstColumn="0" w:lastColumn="0" w:oddVBand="0" w:evenVBand="0" w:oddHBand="1" w:evenHBand="0" w:firstRowFirstColumn="0" w:firstRowLastColumn="0" w:lastRowFirstColumn="0" w:lastRowLastColumn="0"/>
+        </w:trPr>
+        <w:tc>
+          <w:tcPr>
+            <w:tcW w:w="2231" w:type="dxa"/>
+            <w:cnfStyle w:val="001000000000" w:firstRow="0" w:lastRow="0" w:firstColumn="1" w:lastColumn="0" w:oddVBand="0" w:evenVBand="0" w:oddHBand="0" w:evenHBand="0" w:firstRowFirstColumn="0" w:firstRowLastColumn="0" w:lastRowFirstColumn="0" w:lastRowLastColumn="0"/>
+            <w:tcBorders>
+              <w:top w:val="nil"/>
+            </w:tcBorders>
+            <w:shd w:color="auto" w:fill="FBE4D5" w:themeFill="accent2" w:themeFillTint="33" w:val="clear"/>
+          </w:tcPr>
+          <w:p>
+            <w:pPr>
+              <w:pStyle w:val="Normal"/>
+              <w:widowControl w:val="false"/>
+              <w:tabs>
+                <w:tab w:val="clear" w:pos="720"/>
+                <w:tab w:val="left" w:pos="1134" w:leader="none"/>
+              </w:tabs>
+              <w:suppressAutoHyphens w:val="true"/>
+              <w:spacing w:lineRule="auto" w:line="240" w:before="0" w:after="0"/>
+              <w:jc w:val="left"/>
+              <w:rPr>
+                <w:rFonts w:ascii="Calibri" w:hAnsi="Calibri" w:eastAsia="" w:cs="Times New Roman"/>
+                <w:b/>
+                <w:b/>
+                <w:bCs/>
+                <w:kern w:val="0"/>
+                <w:sz w:val="21"/>
+                <w:szCs w:val="21"/>
+                <w:lang w:val="es-ES" w:eastAsia="es-ES" w:bidi="ar-SA"/>
+              </w:rPr>
+            </w:pPr>
+            <w:r>
+              <w:rPr>
+                <w:rFonts w:eastAsia="" w:cs="Times New Roman"/>
+                <w:b/>
+                <w:bCs/>
+                <w:kern w:val="0"/>
+                <w:sz w:val="21"/>
+                <w:szCs w:val="21"/>
+                <w:lang w:val="es-ES" w:eastAsia="es-ES" w:bidi="ar-SA"/>
+              </w:rPr>
+              <w:t>Definir modo de distribuci</w:t>
+            </w:r>
+            <w:r>
+              <w:rPr>
+                <w:rFonts w:eastAsia="" w:cs="Times New Roman" w:eastAsiaTheme="minorEastAsia"/>
+                <w:b/>
+                <w:bCs/>
+                <w:color w:val="auto"/>
+                <w:kern w:val="0"/>
+                <w:sz w:val="21"/>
+                <w:szCs w:val="21"/>
+                <w:lang w:val="es-ES" w:eastAsia="es-ES" w:bidi="ar-SA"/>
+              </w:rPr>
+              <w:t>ón</w:t>
+            </w:r>
+          </w:p>
+        </w:tc>
+        <w:tc>
+          <w:tcPr>
+            <w:tcW w:w="1686" w:type="dxa"/>
+            <w:tcBorders>
+              <w:top w:val="nil"/>
+            </w:tcBorders>
+            <w:shd w:color="auto" w:fill="FBE4D5" w:themeFill="accent2" w:themeFillTint="33" w:val="clear"/>
+          </w:tcPr>
+          <w:p>
+            <w:pPr>
+              <w:pStyle w:val="Normal"/>
+              <w:widowControl w:val="false"/>
+              <w:tabs>
+                <w:tab w:val="clear" w:pos="720"/>
+                <w:tab w:val="left" w:pos="1134" w:leader="none"/>
+              </w:tabs>
+              <w:suppressAutoHyphens w:val="true"/>
+              <w:spacing w:lineRule="auto" w:line="240" w:before="0" w:after="0"/>
+              <w:jc w:val="left"/>
+              <w:cnfStyle w:val="000000100000" w:firstRow="0" w:lastRow="0" w:firstColumn="0" w:lastColumn="0" w:oddVBand="0" w:evenVBand="0" w:oddHBand="1" w:evenHBand="0" w:firstRowFirstColumn="0" w:firstRowLastColumn="0" w:lastRowFirstColumn="0" w:lastRowLastColumn="0"/>
+              <w:rPr>
+                <w:rFonts w:ascii="Calibri" w:hAnsi="Calibri" w:eastAsia="" w:cs="Times New Roman"/>
+                <w:kern w:val="0"/>
+                <w:sz w:val="21"/>
+                <w:szCs w:val="21"/>
+                <w:lang w:val="es-ES" w:eastAsia="es-ES" w:bidi="ar-SA"/>
+              </w:rPr>
+            </w:pPr>
+            <w:r>
+              <w:rPr>
+                <w:rFonts w:eastAsia="" w:cs="Times New Roman"/>
+                <w:kern w:val="0"/>
+                <w:sz w:val="21"/>
+                <w:szCs w:val="21"/>
+                <w:lang w:val="es-ES" w:eastAsia="es-ES" w:bidi="ar-SA"/>
+              </w:rPr>
+              <w:t>30/01</w:t>
+            </w:r>
+          </w:p>
+        </w:tc>
+        <w:tc>
+          <w:tcPr>
+            <w:tcW w:w="1641" w:type="dxa"/>
+            <w:tcBorders>
+              <w:top w:val="nil"/>
+            </w:tcBorders>
+            <w:shd w:color="auto" w:fill="FBE4D5" w:themeFill="accent2" w:themeFillTint="33" w:val="clear"/>
+          </w:tcPr>
+          <w:p>
+            <w:pPr>
+              <w:pStyle w:val="Normal"/>
+              <w:widowControl w:val="false"/>
+              <w:tabs>
+                <w:tab w:val="clear" w:pos="720"/>
+                <w:tab w:val="left" w:pos="1134" w:leader="none"/>
+              </w:tabs>
+              <w:suppressAutoHyphens w:val="true"/>
+              <w:spacing w:lineRule="auto" w:line="240" w:before="0" w:after="0"/>
+              <w:jc w:val="left"/>
+              <w:cnfStyle w:val="000000100000" w:firstRow="0" w:lastRow="0" w:firstColumn="0" w:lastColumn="0" w:oddVBand="0" w:evenVBand="0" w:oddHBand="1" w:evenHBand="0" w:firstRowFirstColumn="0" w:firstRowLastColumn="0" w:lastRowFirstColumn="0" w:lastRowLastColumn="0"/>
+              <w:rPr>
+                <w:rFonts w:ascii="Calibri" w:hAnsi="Calibri" w:eastAsia="" w:cs="Times New Roman"/>
+                <w:kern w:val="0"/>
+                <w:sz w:val="21"/>
+                <w:szCs w:val="21"/>
+                <w:lang w:val="es-ES" w:eastAsia="es-ES" w:bidi="ar-SA"/>
+              </w:rPr>
+            </w:pPr>
+            <w:r>
+              <w:rPr>
+                <w:rFonts w:eastAsia="" w:cs="Times New Roman"/>
+                <w:kern w:val="0"/>
+                <w:sz w:val="21"/>
+                <w:szCs w:val="21"/>
+                <w:lang w:val="es-ES" w:eastAsia="es-ES" w:bidi="ar-SA"/>
+              </w:rPr>
+              <w:t>10min</w:t>
+            </w:r>
+          </w:p>
+        </w:tc>
+        <w:tc>
+          <w:tcPr>
+            <w:tcW w:w="1924" w:type="dxa"/>
+            <w:tcBorders>
+              <w:top w:val="nil"/>
+            </w:tcBorders>
+            <w:shd w:color="auto" w:fill="FBE4D5" w:themeFill="accent2" w:themeFillTint="33" w:val="clear"/>
+          </w:tcPr>
+          <w:p>
+            <w:pPr>
+              <w:pStyle w:val="Normal"/>
+              <w:widowControl w:val="false"/>
+              <w:tabs>
+                <w:tab w:val="clear" w:pos="720"/>
+                <w:tab w:val="left" w:pos="1134" w:leader="none"/>
+              </w:tabs>
+              <w:suppressAutoHyphens w:val="true"/>
+              <w:spacing w:lineRule="auto" w:line="240" w:before="0" w:after="0"/>
+              <w:jc w:val="left"/>
+              <w:cnfStyle w:val="000000100000" w:firstRow="0" w:lastRow="0" w:firstColumn="0" w:lastColumn="0" w:oddVBand="0" w:evenVBand="0" w:oddHBand="1" w:evenHBand="0" w:firstRowFirstColumn="0" w:firstRowLastColumn="0" w:lastRowFirstColumn="0" w:lastRowLastColumn="0"/>
+              <w:rPr>
+                <w:rFonts w:ascii="Calibri" w:hAnsi="Calibri" w:eastAsia="" w:cs="Times New Roman"/>
+                <w:kern w:val="0"/>
+                <w:sz w:val="21"/>
+                <w:szCs w:val="21"/>
+                <w:lang w:val="es-ES" w:eastAsia="es-ES" w:bidi="ar-SA"/>
+              </w:rPr>
+            </w:pPr>
+            <w:r>
+              <w:rPr>
+                <w:rFonts w:eastAsia="" w:cs="Times New Roman"/>
+                <w:kern w:val="0"/>
+                <w:sz w:val="21"/>
+                <w:szCs w:val="21"/>
+                <w:lang w:val="es-ES" w:eastAsia="es-ES" w:bidi="ar-SA"/>
+              </w:rPr>
+              <w:t>Todos</w:t>
             </w:r>
           </w:p>
         </w:tc>
@@ -32652,18 +33062,7 @@
           <w:szCs w:val="21"/>
           <w:lang w:val="es-ES" w:eastAsia="es-ES" w:bidi="ar-SA"/>
         </w:rPr>
-        <w:t>Gesti</w:t>
-      </w:r>
-      <w:r>
-        <w:rPr>
-          <w:rFonts w:eastAsia="" w:cs="Times New Roman" w:eastAsiaTheme="minorEastAsia"/>
-          <w:color w:val="auto"/>
-          <w:kern w:val="0"/>
-          <w:sz w:val="21"/>
-          <w:szCs w:val="21"/>
-          <w:lang w:val="es-ES" w:eastAsia="es-ES" w:bidi="ar-SA"/>
-        </w:rPr>
-        <w:t>ón de permisos</w:t>
+        <w:t>Gestión de permisos</w:t>
       </w:r>
     </w:p>
     <w:p>
@@ -32684,7 +33083,32 @@
         </w:rPr>
       </w:pPr>
       <w:r>
-        <w:rPr/>
+        <w:rPr>
+          <w:u w:val="single"/>
+        </w:rPr>
+      </w:r>
+    </w:p>
+    <w:p>
+      <w:pPr>
+        <w:pStyle w:val="Normal"/>
+        <w:numPr>
+          <w:ilvl w:val="0"/>
+          <w:numId w:val="0"/>
+        </w:numPr>
+        <w:tabs>
+          <w:tab w:val="clear" w:pos="720"/>
+          <w:tab w:val="left" w:pos="851" w:leader="none"/>
+        </w:tabs>
+        <w:spacing w:lineRule="auto" w:line="240" w:before="0" w:after="0"/>
+        <w:ind w:left="0" w:hanging="0"/>
+        <w:rPr>
+          <w:u w:val="single"/>
+        </w:rPr>
+      </w:pPr>
+      <w:r>
+        <w:rPr>
+          <w:u w:val="single"/>
+        </w:rPr>
       </w:r>
       <w:r>
         <w:br w:type="page"/>
@@ -32759,8 +33183,8 @@
         <w:tblLook w:val="04a0" w:noHBand="0" w:noVBand="1" w:firstColumn="1" w:lastRow="0" w:lastColumn="0" w:firstRow="1"/>
       </w:tblPr>
       <w:tblGrid>
-        <w:gridCol w:w="4386"/>
-        <w:gridCol w:w="4559"/>
+        <w:gridCol w:w="3971"/>
+        <w:gridCol w:w="4974"/>
       </w:tblGrid>
       <w:tr>
         <w:trPr>
@@ -32768,7 +33192,7 @@
         </w:trPr>
         <w:tc>
           <w:tcPr>
-            <w:tcW w:w="4386" w:type="dxa"/>
+            <w:tcW w:w="3971" w:type="dxa"/>
             <w:cnfStyle w:val="001000000000" w:firstRow="0" w:lastRow="0" w:firstColumn="1" w:lastColumn="0" w:oddVBand="0" w:evenVBand="0" w:oddHBand="0" w:evenHBand="0" w:firstRowFirstColumn="0" w:firstRowLastColumn="0" w:lastRowFirstColumn="0" w:lastRowLastColumn="0"/>
             <w:tcBorders>
               <w:top w:val="single" w:sz="4" w:space="0" w:color="ED7D31"/>
@@ -32817,7 +33241,7 @@
         </w:tc>
         <w:tc>
           <w:tcPr>
-            <w:tcW w:w="4559" w:type="dxa"/>
+            <w:tcW w:w="4974" w:type="dxa"/>
             <w:tcBorders>
               <w:top w:val="single" w:sz="4" w:space="0" w:color="ED7D31"/>
               <w:left w:val="single" w:sz="4" w:space="0" w:color="ED7D31"/>
@@ -32871,7 +33295,7 @@
         </w:trPr>
         <w:tc>
           <w:tcPr>
-            <w:tcW w:w="4386" w:type="dxa"/>
+            <w:tcW w:w="3971" w:type="dxa"/>
             <w:cnfStyle w:val="001000000000" w:firstRow="0" w:lastRow="0" w:firstColumn="1" w:lastColumn="0" w:oddVBand="0" w:evenVBand="0" w:oddHBand="0" w:evenHBand="0" w:firstRowFirstColumn="0" w:firstRowLastColumn="0" w:lastRowFirstColumn="0" w:lastRowLastColumn="0"/>
             <w:tcBorders/>
             <w:shd w:color="auto" w:fill="FBE4D5" w:themeFill="accent2" w:themeFillTint="33" w:val="clear"/>
@@ -32909,7 +33333,7 @@
         </w:tc>
         <w:tc>
           <w:tcPr>
-            <w:tcW w:w="4559" w:type="dxa"/>
+            <w:tcW w:w="4974" w:type="dxa"/>
             <w:tcBorders/>
             <w:shd w:color="auto" w:fill="FBE4D5" w:themeFill="accent2" w:themeFillTint="33" w:val="clear"/>
           </w:tcPr>
@@ -32956,7 +33380,7 @@
         <w:trPr/>
         <w:tc>
           <w:tcPr>
-            <w:tcW w:w="4386" w:type="dxa"/>
+            <w:tcW w:w="3971" w:type="dxa"/>
             <w:cnfStyle w:val="001000000000" w:firstRow="0" w:lastRow="0" w:firstColumn="1" w:lastColumn="0" w:oddVBand="0" w:evenVBand="0" w:oddHBand="0" w:evenHBand="0" w:firstRowFirstColumn="0" w:firstRowLastColumn="0" w:lastRowFirstColumn="0" w:lastRowLastColumn="0"/>
             <w:tcBorders/>
           </w:tcPr>
@@ -32998,12 +33422,13 @@
                 <w:szCs w:val="21"/>
                 <w:lang w:val="es-ES" w:eastAsia="es-ES" w:bidi="ar-SA"/>
               </w:rPr>
-            </w:r>
-          </w:p>
-        </w:tc>
-        <w:tc>
-          <w:tcPr>
-            <w:tcW w:w="4559" w:type="dxa"/>
+              <w:t>Uso de fragments</w:t>
+            </w:r>
+          </w:p>
+        </w:tc>
+        <w:tc>
+          <w:tcPr>
+            <w:tcW w:w="4974" w:type="dxa"/>
             <w:tcBorders/>
           </w:tcPr>
           <w:p>
@@ -33040,6 +33465,18 @@
                 <w:szCs w:val="21"/>
                 <w:lang w:val="es-ES" w:eastAsia="es-ES" w:bidi="ar-SA"/>
               </w:rPr>
+              <w:t>Usarlos m</w:t>
+            </w:r>
+            <w:r>
+              <w:rPr>
+                <w:rFonts w:eastAsia="" w:cs="Times New Roman" w:eastAsiaTheme="minorEastAsia"/>
+                <w:color w:val="auto"/>
+                <w:kern w:val="0"/>
+                <w:sz w:val="21"/>
+                <w:szCs w:val="21"/>
+                <w:lang w:val="es-ES" w:eastAsia="es-ES" w:bidi="ar-SA"/>
+              </w:rPr>
+              <w:t>ás a menudo y escribir menos desde 0</w:t>
             </w:r>
           </w:p>
         </w:tc>
@@ -33050,7 +33487,7 @@
         </w:trPr>
         <w:tc>
           <w:tcPr>
-            <w:tcW w:w="4386" w:type="dxa"/>
+            <w:tcW w:w="3971" w:type="dxa"/>
             <w:cnfStyle w:val="001000000000" w:firstRow="0" w:lastRow="0" w:firstColumn="1" w:lastColumn="0" w:oddVBand="0" w:evenVBand="0" w:oddHBand="0" w:evenHBand="0" w:firstRowFirstColumn="0" w:firstRowLastColumn="0" w:lastRowFirstColumn="0" w:lastRowLastColumn="0"/>
             <w:tcBorders/>
             <w:shd w:color="auto" w:fill="FBE4D5" w:themeFill="accent2" w:themeFillTint="33" w:val="clear"/>
@@ -33093,12 +33530,26 @@
                 <w:szCs w:val="21"/>
                 <w:lang w:val="es-ES" w:eastAsia="es-ES" w:bidi="ar-SA"/>
               </w:rPr>
-            </w:r>
-          </w:p>
-        </w:tc>
-        <w:tc>
-          <w:tcPr>
-            <w:tcW w:w="4559" w:type="dxa"/>
+              <w:t>Comunicaci</w:t>
+            </w:r>
+            <w:r>
+              <w:rPr>
+                <w:rFonts w:eastAsia="" w:cs="Times New Roman" w:eastAsiaTheme="minorEastAsia"/>
+                <w:b/>
+                <w:bCs/>
+                <w:color w:val="auto"/>
+                <w:kern w:val="0"/>
+                <w:sz w:val="21"/>
+                <w:szCs w:val="21"/>
+                <w:lang w:val="es-ES" w:eastAsia="es-ES" w:bidi="ar-SA"/>
+              </w:rPr>
+              <w:t>ón</w:t>
+            </w:r>
+          </w:p>
+        </w:tc>
+        <w:tc>
+          <w:tcPr>
+            <w:tcW w:w="4974" w:type="dxa"/>
             <w:tcBorders/>
             <w:shd w:color="auto" w:fill="FBE4D5" w:themeFill="accent2" w:themeFillTint="33" w:val="clear"/>
           </w:tcPr>
@@ -33136,6 +33587,122 @@
                 <w:szCs w:val="21"/>
                 <w:lang w:val="es-ES" w:eastAsia="es-ES" w:bidi="ar-SA"/>
               </w:rPr>
+              <w:t>Establecer reuniones semanales para ver el progreso</w:t>
+            </w:r>
+          </w:p>
+        </w:tc>
+      </w:tr>
+      <w:tr>
+        <w:trPr>
+          <w:cnfStyle w:val="000000100000" w:firstRow="0" w:lastRow="0" w:firstColumn="0" w:lastColumn="0" w:oddVBand="0" w:evenVBand="0" w:oddHBand="1" w:evenHBand="0" w:firstRowFirstColumn="0" w:firstRowLastColumn="0" w:lastRowFirstColumn="0" w:lastRowLastColumn="0"/>
+        </w:trPr>
+        <w:tc>
+          <w:tcPr>
+            <w:tcW w:w="3971" w:type="dxa"/>
+            <w:cnfStyle w:val="001000000000" w:firstRow="0" w:lastRow="0" w:firstColumn="1" w:lastColumn="0" w:oddVBand="0" w:evenVBand="0" w:oddHBand="0" w:evenHBand="0" w:firstRowFirstColumn="0" w:firstRowLastColumn="0" w:lastRowFirstColumn="0" w:lastRowLastColumn="0"/>
+            <w:tcBorders>
+              <w:top w:val="nil"/>
+            </w:tcBorders>
+            <w:shd w:color="auto" w:fill="FBE4D5" w:themeFill="accent2" w:themeFillTint="33" w:val="clear"/>
+          </w:tcPr>
+          <w:p>
+            <w:pPr>
+              <w:pStyle w:val="NoSpacing"/>
+              <w:widowControl w:val="false"/>
+              <w:numPr>
+                <w:ilvl w:val="0"/>
+                <w:numId w:val="0"/>
+              </w:numPr>
+              <w:tabs>
+                <w:tab w:val="clear" w:pos="720"/>
+                <w:tab w:val="center" w:pos="4252" w:leader="none"/>
+                <w:tab w:val="right" w:pos="8504" w:leader="none"/>
+              </w:tabs>
+              <w:suppressAutoHyphens w:val="true"/>
+              <w:spacing w:before="60" w:after="60"/>
+              <w:ind w:left="0" w:hanging="0"/>
+              <w:jc w:val="both"/>
+              <w:rPr>
+                <w:rFonts w:ascii="Calibri" w:hAnsi="Calibri" w:eastAsia="" w:cs="Times New Roman"/>
+                <w:b/>
+                <w:b/>
+                <w:bCs/>
+                <w:kern w:val="0"/>
+                <w:sz w:val="21"/>
+                <w:szCs w:val="21"/>
+                <w:lang w:val="es-ES" w:eastAsia="es-ES" w:bidi="ar-SA"/>
+              </w:rPr>
+            </w:pPr>
+            <w:r>
+              <w:rPr>
+                <w:rFonts w:eastAsia="" w:cs="Times New Roman"/>
+                <w:b/>
+                <w:bCs/>
+                <w:kern w:val="0"/>
+                <w:sz w:val="21"/>
+                <w:szCs w:val="21"/>
+                <w:lang w:val="es-ES" w:eastAsia="es-ES" w:bidi="ar-SA"/>
+              </w:rPr>
+              <w:t>Uso de herramientas de planificaci</w:t>
+            </w:r>
+            <w:r>
+              <w:rPr>
+                <w:rFonts w:eastAsia="" w:cs="Times New Roman" w:eastAsiaTheme="minorEastAsia"/>
+                <w:b/>
+                <w:bCs/>
+                <w:color w:val="auto"/>
+                <w:kern w:val="0"/>
+                <w:sz w:val="21"/>
+                <w:szCs w:val="21"/>
+                <w:lang w:val="es-ES" w:eastAsia="es-ES" w:bidi="ar-SA"/>
+              </w:rPr>
+              <w:t>ón</w:t>
+            </w:r>
+          </w:p>
+        </w:tc>
+        <w:tc>
+          <w:tcPr>
+            <w:tcW w:w="4974" w:type="dxa"/>
+            <w:tcBorders>
+              <w:top w:val="nil"/>
+            </w:tcBorders>
+            <w:shd w:color="auto" w:fill="FBE4D5" w:themeFill="accent2" w:themeFillTint="33" w:val="clear"/>
+          </w:tcPr>
+          <w:p>
+            <w:pPr>
+              <w:pStyle w:val="NoSpacing"/>
+              <w:widowControl w:val="false"/>
+              <w:numPr>
+                <w:ilvl w:val="0"/>
+                <w:numId w:val="0"/>
+              </w:numPr>
+              <w:tabs>
+                <w:tab w:val="clear" w:pos="720"/>
+                <w:tab w:val="center" w:pos="4252" w:leader="none"/>
+                <w:tab w:val="right" w:pos="8504" w:leader="none"/>
+              </w:tabs>
+              <w:suppressAutoHyphens w:val="true"/>
+              <w:spacing w:before="60" w:after="60"/>
+              <w:ind w:left="0" w:hanging="0"/>
+              <w:jc w:val="both"/>
+              <w:cnfStyle w:val="000000100000" w:firstRow="0" w:lastRow="0" w:firstColumn="0" w:lastColumn="0" w:oddVBand="0" w:evenVBand="0" w:oddHBand="1" w:evenHBand="0" w:firstRowFirstColumn="0" w:firstRowLastColumn="0" w:lastRowFirstColumn="0" w:lastRowLastColumn="0"/>
+              <w:rPr>
+                <w:rFonts w:ascii="Calibri" w:hAnsi="Calibri" w:eastAsia="" w:cs="Times New Roman"/>
+                <w:kern w:val="0"/>
+                <w:sz w:val="21"/>
+                <w:szCs w:val="21"/>
+                <w:lang w:val="es-ES" w:eastAsia="es-ES" w:bidi="ar-SA"/>
+              </w:rPr>
+            </w:pPr>
+            <w:r>
+              <w:rPr>
+                <w:rFonts w:eastAsia="" w:cs="Times New Roman"/>
+                <w:kern w:val="0"/>
+                <w:sz w:val="21"/>
+                <w:szCs w:val="21"/>
+                <w:lang w:val="es-ES" w:eastAsia="es-ES" w:bidi="ar-SA"/>
+              </w:rPr>
+              <w:t>Usar trello desde el primer momento y actualizarlo regularmente</w:t>
             </w:r>
           </w:p>
         </w:tc>

</xml_diff>